<commit_message>
'Trimowanie' tekstu + poprawka QuickSort-a
</commit_message>
<xml_diff>
--- a/Timesheets/dokumenty/[Bytniewski, Grzegorz].docx
+++ b/Timesheets/dokumenty/[Bytniewski, Grzegorz].docx
@@ -31,11 +31,9 @@
             <w:pPr>
               <w:pStyle w:val="Tabele"/>
             </w:pPr>
-            <w:proofErr w:type="spellStart"/>
             <w:r>
               <w:t>Lp</w:t>
             </w:r>
-            <w:proofErr w:type="spellEnd"/>
           </w:p>
         </w:tc>
         <w:tc>
@@ -64,168 +62,11 @@
             <w:pPr>
               <w:pStyle w:val="Tabele"/>
             </w:pPr>
-            <w:proofErr w:type="spellStart"/>
             <w:r>
-              <w:t>Wykaz</w:t>
-            </w:r>
-            <w:proofErr w:type="spellEnd"/>
-            <w:r>
-              <w:t xml:space="preserve"> </w:t>
-            </w:r>
-            <w:proofErr w:type="spellStart"/>
-            <w:r>
-              <w:t>c</w:t>
+              <w:t>Wykaz c</w:t>
             </w:r>
             <w:r>
               <w:t>zynności</w:t>
-            </w:r>
-            <w:proofErr w:type="spellEnd"/>
-          </w:p>
-        </w:tc>
-      </w:tr>
-      <w:tr>
-        <w:trPr>
-          <w:trHeight w:val="782"/>
-        </w:trPr>
-        <w:tc>
-          <w:tcPr>
-            <w:tcW w:w="567" w:type="dxa"/>
-            <w:shd w:val="clear" w:color="auto" w:fill="FFFFFF" w:themeFill="background1"/>
-            <w:vAlign w:val="center"/>
-          </w:tcPr>
-          <w:p>
-            <w:pPr>
-              <w:pStyle w:val="Tekst2"/>
-              <w:rPr>
-                <w:lang w:val="pl-PL"/>
-              </w:rPr>
-            </w:pPr>
-            <w:r>
-              <w:rPr>
-                <w:lang w:val="pl-PL"/>
-              </w:rPr>
-              <w:t>1.</w:t>
-            </w:r>
-          </w:p>
-        </w:tc>
-        <w:tc>
-          <w:tcPr>
-            <w:tcW w:w="1276" w:type="dxa"/>
-            <w:gridSpan w:val="2"/>
-            <w:shd w:val="clear" w:color="auto" w:fill="FFFFFF" w:themeFill="background1"/>
-            <w:vAlign w:val="center"/>
-          </w:tcPr>
-          <w:p>
-            <w:pPr>
-              <w:pStyle w:val="Tekst2"/>
-              <w:rPr>
-                <w:lang w:val="pl-PL"/>
-              </w:rPr>
-            </w:pPr>
-            <w:r>
-              <w:rPr>
-                <w:lang w:val="pl-PL"/>
-              </w:rPr>
-              <w:t>01.02.2017</w:t>
-            </w:r>
-          </w:p>
-        </w:tc>
-        <w:tc>
-          <w:tcPr>
-            <w:tcW w:w="7258" w:type="dxa"/>
-            <w:shd w:val="clear" w:color="auto" w:fill="FFFFFF" w:themeFill="background1"/>
-            <w:vAlign w:val="center"/>
-          </w:tcPr>
-          <w:p>
-            <w:pPr>
-              <w:pStyle w:val="Tekst3"/>
-              <w:rPr>
-                <w:lang w:val="pl-PL"/>
-              </w:rPr>
-            </w:pPr>
-            <w:proofErr w:type="spellStart"/>
-            <w:r>
-              <w:rPr>
-                <w:lang w:val="pl-PL"/>
-              </w:rPr>
-              <w:t>Udzia</w:t>
-            </w:r>
-            <w:proofErr w:type="spellEnd"/>
-            <w:r>
-              <w:rPr>
-                <w:lang w:val="pl-PL"/>
-              </w:rPr>
-              <w:t>? w naradzie koordynacyjnej nr 1. Za??</w:t>
-            </w:r>
-            <w:proofErr w:type="spellStart"/>
-            <w:r>
-              <w:rPr>
-                <w:lang w:val="pl-PL"/>
-              </w:rPr>
-              <w:t>cznik</w:t>
-            </w:r>
-            <w:proofErr w:type="spellEnd"/>
-            <w:r>
-              <w:rPr>
-                <w:lang w:val="pl-PL"/>
-              </w:rPr>
-              <w:t xml:space="preserve">: notatka ze spotkania. </w:t>
-            </w:r>
-          </w:p>
-          <w:p>
-            <w:pPr>
-              <w:pStyle w:val="Tekst3"/>
-              <w:rPr>
-                <w:lang w:val="pl-PL"/>
-              </w:rPr>
-            </w:pPr>
-            <w:r>
-              <w:rPr>
-                <w:lang w:val="pl-PL"/>
-              </w:rPr>
-              <w:t xml:space="preserve">; Sprawdzenie pyta? i odpowiedzi SIWZ. </w:t>
-            </w:r>
-          </w:p>
-          <w:p>
-            <w:pPr>
-              <w:pStyle w:val="Tekst3"/>
-              <w:rPr>
-                <w:lang w:val="pl-PL"/>
-              </w:rPr>
-            </w:pPr>
-            <w:r>
-              <w:rPr>
-                <w:lang w:val="pl-PL"/>
-              </w:rPr>
-              <w:t xml:space="preserve">; Sprawdzenie </w:t>
-            </w:r>
-            <w:proofErr w:type="spellStart"/>
-            <w:r>
-              <w:rPr>
-                <w:lang w:val="pl-PL"/>
-              </w:rPr>
-              <w:t>PKiB</w:t>
-            </w:r>
-            <w:proofErr w:type="spellEnd"/>
-            <w:r>
-              <w:rPr>
-                <w:lang w:val="pl-PL"/>
-              </w:rPr>
-              <w:t xml:space="preserve"> i PZJ dostarczone przez WRB. Za??</w:t>
-            </w:r>
-            <w:proofErr w:type="spellStart"/>
-            <w:r>
-              <w:rPr>
-                <w:lang w:val="pl-PL"/>
-              </w:rPr>
-              <w:t>cznik</w:t>
-            </w:r>
-            <w:proofErr w:type="spellEnd"/>
-            <w:r>
-              <w:rPr>
-                <w:lang w:val="pl-PL"/>
-              </w:rPr>
-              <w:t>: Wykaz uwag do noty WNI.</w:t>
             </w:r>
           </w:p>
         </w:tc>
@@ -251,7 +92,7 @@
               <w:rPr>
                 <w:lang w:val="pl-PL"/>
               </w:rPr>
-              <w:t>2.</w:t>
+              <w:t>1.</w:t>
             </w:r>
           </w:p>
         </w:tc>
@@ -273,7 +114,7 @@
               <w:rPr>
                 <w:lang w:val="pl-PL"/>
               </w:rPr>
-              <w:t>07.02.2017</w:t>
+              <w:t>09.05.2017</w:t>
             </w:r>
           </w:p>
         </w:tc>
@@ -294,7 +135,35 @@
               <w:rPr>
                 <w:lang w:val="pl-PL"/>
               </w:rPr>
-              <w:t>Weryfikacja Projektu Wykonawczego rev.2</w:t>
+              <w:t>Sprawdzenie wniosków materiałowych na zawory szybko-zamykające i zwrotne przekazane przez WRB.</w:t>
+            </w:r>
+          </w:p>
+          <w:p>
+            <w:pPr>
+              <w:pStyle w:val="Tekst3"/>
+              <w:rPr>
+                <w:lang w:val="pl-PL"/>
+              </w:rPr>
+            </w:pPr>
+            <w:r>
+              <w:rPr>
+                <w:lang w:val="pl-PL"/>
+              </w:rPr>
+              <w:t>; Spotkanie z przedstawicielem firmy AUMA w zakresie dostaw aparatury napędów zaworów, przedłożonych wnioskami materiałowymi przez WRB.</w:t>
+            </w:r>
+          </w:p>
+          <w:p>
+            <w:pPr>
+              <w:pStyle w:val="Tekst3"/>
+              <w:rPr>
+                <w:lang w:val="pl-PL"/>
+              </w:rPr>
+            </w:pPr>
+            <w:r>
+              <w:rPr>
+                <w:lang w:val="pl-PL"/>
+              </w:rPr>
+              <w:t>; Sprawdzenie systemów zasilania dla obiektów ZZU i WPG z określeniem zakresu rozbudowy lub budowy projektowanych kontenerów AKPiA.</w:t>
             </w:r>
           </w:p>
         </w:tc>
@@ -320,7 +189,7 @@
               <w:rPr>
                 <w:lang w:val="pl-PL"/>
               </w:rPr>
-              <w:t>3.</w:t>
+              <w:t>2.</w:t>
             </w:r>
           </w:p>
         </w:tc>
@@ -342,7 +211,7 @@
               <w:rPr>
                 <w:lang w:val="pl-PL"/>
               </w:rPr>
-              <w:t>08.02.2017</w:t>
+              <w:t>10.05.2017</w:t>
             </w:r>
           </w:p>
         </w:tc>
@@ -359,33 +228,11 @@
                 <w:lang w:val="pl-PL"/>
               </w:rPr>
             </w:pPr>
-            <w:proofErr w:type="spellStart"/>
             <w:r>
               <w:rPr>
                 <w:lang w:val="pl-PL"/>
               </w:rPr>
-              <w:t>Udzia</w:t>
-            </w:r>
-            <w:proofErr w:type="spellEnd"/>
-            <w:r>
-              <w:rPr>
-                <w:lang w:val="pl-PL"/>
-              </w:rPr>
-              <w:t>? w naradzie koordynacyjnej nr 2, za??</w:t>
-            </w:r>
-            <w:proofErr w:type="spellStart"/>
-            <w:r>
-              <w:rPr>
-                <w:lang w:val="pl-PL"/>
-              </w:rPr>
-              <w:t>cznik</w:t>
-            </w:r>
-            <w:proofErr w:type="spellEnd"/>
-            <w:r>
-              <w:rPr>
-                <w:lang w:val="pl-PL"/>
-              </w:rPr>
-              <w:t>: notatka z narady;</w:t>
+              <w:t>Rada budowy nr 10 w dniu 10.05.17; załącznik notatka z rady budowy;</w:t>
             </w:r>
           </w:p>
           <w:p>
@@ -399,7 +246,7 @@
               <w:rPr>
                 <w:lang w:val="pl-PL"/>
               </w:rPr>
-              <w:t>; Weryfikacja Projektu Wykonawczego rev.2</w:t>
+              <w:t>; Sprawdzenie uzupełnionych wniosku materiałowego na zawory regulacyjne przekazane przez WRB w związku z notą zatwierdzenia warunkowego.</w:t>
             </w:r>
           </w:p>
         </w:tc>
@@ -425,7 +272,7 @@
               <w:rPr>
                 <w:lang w:val="pl-PL"/>
               </w:rPr>
-              <w:t>4.</w:t>
+              <w:t>3.</w:t>
             </w:r>
           </w:p>
         </w:tc>
@@ -447,7 +294,7 @@
               <w:rPr>
                 <w:lang w:val="pl-PL"/>
               </w:rPr>
-              <w:t>13.02.2017</w:t>
+              <w:t>16.05.2017</w:t>
             </w:r>
           </w:p>
         </w:tc>
@@ -468,49 +315,7 @@
               <w:rPr>
                 <w:lang w:val="pl-PL"/>
               </w:rPr>
-              <w:t xml:space="preserve">Weryfikacja </w:t>
-            </w:r>
-            <w:proofErr w:type="spellStart"/>
-            <w:r>
-              <w:rPr>
-                <w:lang w:val="pl-PL"/>
-              </w:rPr>
-              <w:t>PKiB</w:t>
-            </w:r>
-            <w:proofErr w:type="spellEnd"/>
-            <w:r>
-              <w:rPr>
-                <w:lang w:val="pl-PL"/>
-              </w:rPr>
-              <w:t xml:space="preserve"> oraz PZJ ponownie dostarczonych przez WRB, za??</w:t>
-            </w:r>
-            <w:proofErr w:type="spellStart"/>
-            <w:r>
-              <w:rPr>
-                <w:lang w:val="pl-PL"/>
-              </w:rPr>
-              <w:t>czniki</w:t>
-            </w:r>
-            <w:proofErr w:type="spellEnd"/>
-            <w:r>
-              <w:rPr>
-                <w:lang w:val="pl-PL"/>
-              </w:rPr>
-              <w:t xml:space="preserve">: wykazy uwag do </w:t>
-            </w:r>
-            <w:proofErr w:type="spellStart"/>
-            <w:r>
-              <w:rPr>
-                <w:lang w:val="pl-PL"/>
-              </w:rPr>
-              <w:t>PKiB</w:t>
-            </w:r>
-            <w:proofErr w:type="spellEnd"/>
-            <w:r>
-              <w:rPr>
-                <w:lang w:val="pl-PL"/>
-              </w:rPr>
-              <w:t xml:space="preserve"> raz PZJ;</w:t>
+              <w:t>Sprawdzenie wniosków materiałowych - śluza, rury DPM, płozy, zasuwa klinowa oraz sygnalizator przejścia tłoka przekazane przez WRB.</w:t>
             </w:r>
           </w:p>
           <w:p>
@@ -524,21 +329,21 @@
               <w:rPr>
                 <w:lang w:val="pl-PL"/>
               </w:rPr>
-              <w:t xml:space="preserve">; Sprawdzenie </w:t>
+              <w:t>; Sprawdzenie dziennego raportu postępu prac na dzień 15.05.17.</w:t>
             </w:r>
-            <w:proofErr w:type="spellStart"/>
+          </w:p>
+          <w:p>
+            <w:pPr>
+              <w:pStyle w:val="Tekst3"/>
+              <w:rPr>
+                <w:lang w:val="pl-PL"/>
+              </w:rPr>
+            </w:pPr>
             <w:r>
               <w:rPr>
                 <w:lang w:val="pl-PL"/>
               </w:rPr>
-              <w:t>protoko?ów</w:t>
-            </w:r>
-            <w:proofErr w:type="spellEnd"/>
-            <w:r>
-              <w:rPr>
-                <w:lang w:val="pl-PL"/>
-              </w:rPr>
-              <w:t xml:space="preserve"> od 25-01 do 25.11 oraz od 36-1 do 36-1.1</w:t>
+              <w:t>; Sprawdzenie systemów zasilania dla obiektów ZZU i WPG z określeniem zakresu rozbudowy lub budowy projektowanych kontenerów AKPiA.</w:t>
             </w:r>
           </w:p>
         </w:tc>
@@ -560,8 +365,117 @@
                 <w:lang w:val="pl-PL"/>
               </w:rPr>
             </w:pPr>
-            <w:bookmarkStart w:id="0" w:name="_GoBack"/>
-            <w:bookmarkEnd w:id="0"/>
+            <w:r>
+              <w:rPr>
+                <w:lang w:val="pl-PL"/>
+              </w:rPr>
+              <w:t>4.</w:t>
+            </w:r>
+          </w:p>
+        </w:tc>
+        <w:tc>
+          <w:tcPr>
+            <w:tcW w:w="1276" w:type="dxa"/>
+            <w:gridSpan w:val="2"/>
+            <w:shd w:val="clear" w:color="auto" w:fill="FFFFFF" w:themeFill="background1"/>
+            <w:vAlign w:val="center"/>
+          </w:tcPr>
+          <w:p>
+            <w:pPr>
+              <w:pStyle w:val="Tekst2"/>
+              <w:rPr>
+                <w:lang w:val="pl-PL"/>
+              </w:rPr>
+            </w:pPr>
+            <w:r>
+              <w:rPr>
+                <w:lang w:val="pl-PL"/>
+              </w:rPr>
+              <w:t>17.05.2017</w:t>
+            </w:r>
+          </w:p>
+        </w:tc>
+        <w:tc>
+          <w:tcPr>
+            <w:tcW w:w="7258" w:type="dxa"/>
+            <w:shd w:val="clear" w:color="auto" w:fill="FFFFFF" w:themeFill="background1"/>
+            <w:vAlign w:val="center"/>
+          </w:tcPr>
+          <w:p>
+            <w:pPr>
+              <w:pStyle w:val="Tekst3"/>
+              <w:rPr>
+                <w:lang w:val="pl-PL"/>
+              </w:rPr>
+            </w:pPr>
+            <w:r>
+              <w:rPr>
+                <w:lang w:val="pl-PL"/>
+              </w:rPr>
+              <w:t>Narada koordynacyjna nr 11 w dniu 17.05.17; załącznik notatka z rady budowy;</w:t>
+            </w:r>
+          </w:p>
+          <w:p>
+            <w:pPr>
+              <w:pStyle w:val="Tekst3"/>
+              <w:rPr>
+                <w:lang w:val="pl-PL"/>
+              </w:rPr>
+            </w:pPr>
+            <w:r>
+              <w:rPr>
+                <w:lang w:val="pl-PL"/>
+              </w:rPr>
+              <w:t>; Sprawdzenie wniosków materiałowych - śluza, rury DPM, płozy, zasuwa klinowa oraz sygnalizator przejścia tłoka przekazane przez WRB.</w:t>
+            </w:r>
+          </w:p>
+          <w:p>
+            <w:pPr>
+              <w:pStyle w:val="Tekst3"/>
+              <w:rPr>
+                <w:lang w:val="pl-PL"/>
+              </w:rPr>
+            </w:pPr>
+            <w:r>
+              <w:rPr>
+                <w:lang w:val="pl-PL"/>
+              </w:rPr>
+              <w:t>; Sprawdzenie dziennego raportu postępu prac na dzień 16.05.17.</w:t>
+            </w:r>
+          </w:p>
+          <w:p>
+            <w:pPr>
+              <w:pStyle w:val="Tekst3"/>
+              <w:rPr>
+                <w:lang w:val="pl-PL"/>
+              </w:rPr>
+            </w:pPr>
+            <w:r>
+              <w:rPr>
+                <w:lang w:val="pl-PL"/>
+              </w:rPr>
+              <w:t>; Weryfikacja Protokoły PKiB - zakres odpowiedzialności WNI.</w:t>
+            </w:r>
+          </w:p>
+        </w:tc>
+      </w:tr>
+      <w:tr>
+        <w:trPr>
+          <w:trHeight w:val="782"/>
+        </w:trPr>
+        <w:tc>
+          <w:tcPr>
+            <w:tcW w:w="567" w:type="dxa"/>
+            <w:shd w:val="clear" w:color="auto" w:fill="FFFFFF" w:themeFill="background1"/>
+            <w:vAlign w:val="center"/>
+          </w:tcPr>
+          <w:p>
+            <w:pPr>
+              <w:pStyle w:val="Tekst2"/>
+              <w:rPr>
+                <w:lang w:val="pl-PL"/>
+              </w:rPr>
+            </w:pPr>
             <w:r>
               <w:rPr>
                 <w:lang w:val="pl-PL"/>
@@ -588,7 +502,7 @@
               <w:rPr>
                 <w:lang w:val="pl-PL"/>
               </w:rPr>
-              <w:t>14.02.2017</w:t>
+              <w:t>23.05.2017</w:t>
             </w:r>
           </w:p>
         </w:tc>
@@ -609,49 +523,7 @@
               <w:rPr>
                 <w:lang w:val="pl-PL"/>
               </w:rPr>
-              <w:t xml:space="preserve">Weryfikacja </w:t>
-            </w:r>
-            <w:proofErr w:type="spellStart"/>
-            <w:r>
-              <w:rPr>
-                <w:lang w:val="pl-PL"/>
-              </w:rPr>
-              <w:t>PKiB</w:t>
-            </w:r>
-            <w:proofErr w:type="spellEnd"/>
-            <w:r>
-              <w:rPr>
-                <w:lang w:val="pl-PL"/>
-              </w:rPr>
-              <w:t xml:space="preserve"> oraz PZJ ponownie dostarczonych przez WRB, za??</w:t>
-            </w:r>
-            <w:proofErr w:type="spellStart"/>
-            <w:r>
-              <w:rPr>
-                <w:lang w:val="pl-PL"/>
-              </w:rPr>
-              <w:t>czniki</w:t>
-            </w:r>
-            <w:proofErr w:type="spellEnd"/>
-            <w:r>
-              <w:rPr>
-                <w:lang w:val="pl-PL"/>
-              </w:rPr>
-              <w:t xml:space="preserve">: wykazy uwag do </w:t>
-            </w:r>
-            <w:proofErr w:type="spellStart"/>
-            <w:r>
-              <w:rPr>
-                <w:lang w:val="pl-PL"/>
-              </w:rPr>
-              <w:t>PKiB</w:t>
-            </w:r>
-            <w:proofErr w:type="spellEnd"/>
-            <w:r>
-              <w:rPr>
-                <w:lang w:val="pl-PL"/>
-              </w:rPr>
-              <w:t xml:space="preserve"> raz PZJ;</w:t>
+              <w:t>Inspekcja prac montażowych na odcinku od 67km+700 do 72km+300;</w:t>
             </w:r>
           </w:p>
           <w:p>
@@ -665,21 +537,315 @@
               <w:rPr>
                 <w:lang w:val="pl-PL"/>
               </w:rPr>
-              <w:t xml:space="preserve">; Sprawdzenie </w:t>
+              <w:t>; Sprawdzenie dziennego raportu postępu prac na dzień 22.05.17;</w:t>
             </w:r>
-            <w:proofErr w:type="spellStart"/>
+          </w:p>
+          <w:p>
+            <w:pPr>
+              <w:pStyle w:val="Tekst3"/>
+              <w:rPr>
+                <w:lang w:val="pl-PL"/>
+              </w:rPr>
+            </w:pPr>
             <w:r>
               <w:rPr>
                 <w:lang w:val="pl-PL"/>
               </w:rPr>
-              <w:t>protoko?ów</w:t>
+              <w:t>; Inspekcja prac montażowych w punkcie 67km+700 na stanowisku archeologicznym.</w:t>
             </w:r>
-            <w:proofErr w:type="spellEnd"/>
+          </w:p>
+        </w:tc>
+      </w:tr>
+      <w:tr>
+        <w:trPr>
+          <w:trHeight w:val="782"/>
+        </w:trPr>
+        <w:tc>
+          <w:tcPr>
+            <w:tcW w:w="567" w:type="dxa"/>
+            <w:shd w:val="clear" w:color="auto" w:fill="FFFFFF" w:themeFill="background1"/>
+            <w:vAlign w:val="center"/>
+          </w:tcPr>
+          <w:p>
+            <w:pPr>
+              <w:pStyle w:val="Tekst2"/>
+              <w:rPr>
+                <w:lang w:val="pl-PL"/>
+              </w:rPr>
+            </w:pPr>
             <w:r>
               <w:rPr>
                 <w:lang w:val="pl-PL"/>
               </w:rPr>
-              <w:t xml:space="preserve"> od 25-01 do 25.11 oraz od 36-1 do 36-1.1</w:t>
+              <w:t>6.</w:t>
+            </w:r>
+          </w:p>
+        </w:tc>
+        <w:tc>
+          <w:tcPr>
+            <w:tcW w:w="1276" w:type="dxa"/>
+            <w:gridSpan w:val="2"/>
+            <w:shd w:val="clear" w:color="auto" w:fill="FFFFFF" w:themeFill="background1"/>
+            <w:vAlign w:val="center"/>
+          </w:tcPr>
+          <w:p>
+            <w:pPr>
+              <w:pStyle w:val="Tekst2"/>
+              <w:rPr>
+                <w:lang w:val="pl-PL"/>
+              </w:rPr>
+            </w:pPr>
+            <w:r>
+              <w:rPr>
+                <w:lang w:val="pl-PL"/>
+              </w:rPr>
+              <w:t>24.05.2017</w:t>
+            </w:r>
+          </w:p>
+        </w:tc>
+        <w:tc>
+          <w:tcPr>
+            <w:tcW w:w="7258" w:type="dxa"/>
+            <w:shd w:val="clear" w:color="auto" w:fill="FFFFFF" w:themeFill="background1"/>
+            <w:vAlign w:val="center"/>
+          </w:tcPr>
+          <w:p>
+            <w:pPr>
+              <w:pStyle w:val="Tekst3"/>
+              <w:rPr>
+                <w:lang w:val="pl-PL"/>
+              </w:rPr>
+            </w:pPr>
+            <w:r>
+              <w:rPr>
+                <w:lang w:val="pl-PL"/>
+              </w:rPr>
+              <w:t>Rada budowy w dniu 24.05.17, załącznik: notatka z rady budowy;</w:t>
+            </w:r>
+          </w:p>
+          <w:p>
+            <w:pPr>
+              <w:pStyle w:val="Tekst3"/>
+              <w:rPr>
+                <w:lang w:val="pl-PL"/>
+              </w:rPr>
+            </w:pPr>
+            <w:r>
+              <w:rPr>
+                <w:lang w:val="pl-PL"/>
+              </w:rPr>
+              <w:t>; Inspekcja prac montażowych na odcinku od 67km+700 do 79km+930;</w:t>
+            </w:r>
+          </w:p>
+          <w:p>
+            <w:pPr>
+              <w:pStyle w:val="Tekst3"/>
+              <w:rPr>
+                <w:lang w:val="pl-PL"/>
+              </w:rPr>
+            </w:pPr>
+            <w:r>
+              <w:rPr>
+                <w:lang w:val="pl-PL"/>
+              </w:rPr>
+              <w:t>; Sprawdzenie dziennego raportu postępu prac na dzień 23.05.17.</w:t>
+            </w:r>
+          </w:p>
+        </w:tc>
+      </w:tr>
+      <w:tr>
+        <w:trPr>
+          <w:trHeight w:val="782"/>
+        </w:trPr>
+        <w:tc>
+          <w:tcPr>
+            <w:tcW w:w="567" w:type="dxa"/>
+            <w:shd w:val="clear" w:color="auto" w:fill="FFFFFF" w:themeFill="background1"/>
+            <w:vAlign w:val="center"/>
+          </w:tcPr>
+          <w:p>
+            <w:pPr>
+              <w:pStyle w:val="Tekst2"/>
+              <w:rPr>
+                <w:lang w:val="pl-PL"/>
+              </w:rPr>
+            </w:pPr>
+            <w:r>
+              <w:rPr>
+                <w:lang w:val="pl-PL"/>
+              </w:rPr>
+              <w:t>7.</w:t>
+            </w:r>
+          </w:p>
+        </w:tc>
+        <w:tc>
+          <w:tcPr>
+            <w:tcW w:w="1276" w:type="dxa"/>
+            <w:gridSpan w:val="2"/>
+            <w:shd w:val="clear" w:color="auto" w:fill="FFFFFF" w:themeFill="background1"/>
+            <w:vAlign w:val="center"/>
+          </w:tcPr>
+          <w:p>
+            <w:pPr>
+              <w:pStyle w:val="Tekst2"/>
+              <w:rPr>
+                <w:lang w:val="pl-PL"/>
+              </w:rPr>
+            </w:pPr>
+            <w:r>
+              <w:rPr>
+                <w:lang w:val="pl-PL"/>
+              </w:rPr>
+              <w:t>30.05.2017</w:t>
+            </w:r>
+          </w:p>
+        </w:tc>
+        <w:tc>
+          <w:tcPr>
+            <w:tcW w:w="7258" w:type="dxa"/>
+            <w:shd w:val="clear" w:color="auto" w:fill="FFFFFF" w:themeFill="background1"/>
+            <w:vAlign w:val="center"/>
+          </w:tcPr>
+          <w:p>
+            <w:pPr>
+              <w:pStyle w:val="Tekst3"/>
+              <w:rPr>
+                <w:lang w:val="pl-PL"/>
+              </w:rPr>
+            </w:pPr>
+            <w:r>
+              <w:rPr>
+                <w:lang w:val="pl-PL"/>
+              </w:rPr>
+              <w:t>Inspekcja prac montażowych na odcinku od 66km do 82km;</w:t>
+            </w:r>
+          </w:p>
+          <w:p>
+            <w:pPr>
+              <w:pStyle w:val="Tekst3"/>
+              <w:rPr>
+                <w:lang w:val="pl-PL"/>
+              </w:rPr>
+            </w:pPr>
+            <w:r>
+              <w:rPr>
+                <w:lang w:val="pl-PL"/>
+              </w:rPr>
+              <w:t>; Sprawdzenie zabezpieczenia na przekroczeniach z liniami elektroenergetycznymi : SE.510 (km 66+648), SE.520 (km 67+165), SE.530 (km 67+283), SE.540 (km 67+935), SE.550 (km 68+478), SE.610 (km 72+006), SE.620 (km 79+531).</w:t>
+            </w:r>
+          </w:p>
+          <w:p>
+            <w:pPr>
+              <w:pStyle w:val="Tekst3"/>
+              <w:rPr>
+                <w:lang w:val="pl-PL"/>
+              </w:rPr>
+            </w:pPr>
+            <w:r>
+              <w:rPr>
+                <w:lang w:val="pl-PL"/>
+              </w:rPr>
+              <w:t>; Sprawdzenie dziennego raportu postępu prac na dzień 29.05.17;</w:t>
+            </w:r>
+          </w:p>
+        </w:tc>
+      </w:tr>
+      <w:tr>
+        <w:trPr>
+          <w:trHeight w:val="782"/>
+        </w:trPr>
+        <w:tc>
+          <w:tcPr>
+            <w:tcW w:w="567" w:type="dxa"/>
+            <w:shd w:val="clear" w:color="auto" w:fill="FFFFFF" w:themeFill="background1"/>
+            <w:vAlign w:val="center"/>
+          </w:tcPr>
+          <w:p>
+            <w:pPr>
+              <w:pStyle w:val="Tekst2"/>
+              <w:rPr>
+                <w:lang w:val="pl-PL"/>
+              </w:rPr>
+            </w:pPr>
+            <w:bookmarkStart w:id="0" w:name="_GoBack"/>
+            <w:bookmarkEnd w:id="0"/>
+            <w:r>
+              <w:rPr>
+                <w:lang w:val="pl-PL"/>
+              </w:rPr>
+              <w:lastRenderedPageBreak/>
+              <w:t>8.</w:t>
+            </w:r>
+          </w:p>
+        </w:tc>
+        <w:tc>
+          <w:tcPr>
+            <w:tcW w:w="1276" w:type="dxa"/>
+            <w:gridSpan w:val="2"/>
+            <w:shd w:val="clear" w:color="auto" w:fill="FFFFFF" w:themeFill="background1"/>
+            <w:vAlign w:val="center"/>
+          </w:tcPr>
+          <w:p>
+            <w:pPr>
+              <w:pStyle w:val="Tekst2"/>
+              <w:rPr>
+                <w:lang w:val="pl-PL"/>
+              </w:rPr>
+            </w:pPr>
+            <w:r>
+              <w:rPr>
+                <w:lang w:val="pl-PL"/>
+              </w:rPr>
+              <w:t>31.05.2017</w:t>
+            </w:r>
+          </w:p>
+        </w:tc>
+        <w:tc>
+          <w:tcPr>
+            <w:tcW w:w="7258" w:type="dxa"/>
+            <w:shd w:val="clear" w:color="auto" w:fill="FFFFFF" w:themeFill="background1"/>
+            <w:vAlign w:val="center"/>
+          </w:tcPr>
+          <w:p>
+            <w:pPr>
+              <w:pStyle w:val="Tekst3"/>
+              <w:rPr>
+                <w:lang w:val="pl-PL"/>
+              </w:rPr>
+            </w:pPr>
+            <w:r>
+              <w:rPr>
+                <w:lang w:val="pl-PL"/>
+              </w:rPr>
+              <w:t>Narada koordynacyjna w dniu 31.05.17, załącznik: notatka z narady koordynacyjnej;</w:t>
+            </w:r>
+          </w:p>
+          <w:p>
+            <w:pPr>
+              <w:pStyle w:val="Tekst3"/>
+              <w:rPr>
+                <w:lang w:val="pl-PL"/>
+              </w:rPr>
+            </w:pPr>
+            <w:r>
+              <w:rPr>
+                <w:lang w:val="pl-PL"/>
+              </w:rPr>
+              <w:t>; Sprawdzenie dziennego raportu postępu prac na dzień 30.05.17;</w:t>
+            </w:r>
+          </w:p>
+          <w:p>
+            <w:pPr>
+              <w:pStyle w:val="Tekst3"/>
+              <w:rPr>
+                <w:lang w:val="pl-PL"/>
+              </w:rPr>
+            </w:pPr>
+            <w:r>
+              <w:rPr>
+                <w:lang w:val="pl-PL"/>
+              </w:rPr>
+              <w:t>; Analiza harmonogramu pod kątem wykonania przyłączy elektroenergetycznych, usunięcia kolizji z określenie możliwości przyspieszenia ich wykonania na poszczególnych obiektach.</w:t>
             </w:r>
           </w:p>
         </w:tc>
@@ -765,7 +931,7 @@
                 <w:sz w:val="20"/>
                 <w:lang w:val="pl-PL"/>
               </w:rPr>
-              <w:t>5</w:t>
+              <w:t>8</w:t>
             </w:r>
             <w:r>
               <w:rPr>
@@ -1028,7 +1194,7 @@
         <w:szCs w:val="16"/>
         <w:lang w:val="pl-PL"/>
       </w:rPr>
-      <w:t>1</w:t>
+      <w:t>2</w:t>
     </w:r>
     <w:r>
       <w:rPr>
@@ -1080,7 +1246,7 @@
         <w:szCs w:val="16"/>
         <w:lang w:val="pl-PL"/>
       </w:rPr>
-      <w:t>1</w:t>
+      <w:t>2</w:t>
     </w:r>
     <w:r>
       <w:rPr>
@@ -1400,7 +1566,7 @@
     </w:r>
     <w:fldSimple w:instr=" DOCPROPERTY  _cardNumber_  \* MERGEFORMAT ">
       <w:r>
-        <w:t>Prefix02/2017</w:t>
+        <w:t>KP/IE/05/2017</w:t>
       </w:r>
     </w:fldSimple>
   </w:p>
@@ -1703,7 +1869,7 @@
               <w:sz w:val="16"/>
               <w:szCs w:val="16"/>
             </w:rPr>
-            <w:t>Stanowisko</w:t>
+            <w:t>Inspektor Nadzoru Robót Elektrycznych</w:t>
           </w:r>
           <w:r>
             <w:rPr>
@@ -6856,7 +7022,7 @@
 </file>
 
 <file path=customXml/itemProps1.xml><?xml version="1.0" encoding="utf-8"?>
-<ds:datastoreItem xmlns:ds="http://schemas.openxmlformats.org/officeDocument/2006/customXml" ds:itemID="{A8AE7CDA-3C81-4209-8EFA-4DBD7AA5E05A}">
+<ds:datastoreItem xmlns:ds="http://schemas.openxmlformats.org/officeDocument/2006/customXml" ds:itemID="{3797EC84-F594-40CA-BC90-142DEE4FF011}">
   <ds:schemaRefs>
     <ds:schemaRef ds:uri="http://schemas.openxmlformats.org/officeDocument/2006/bibliography"/>
   </ds:schemaRefs>

</xml_diff>